<commit_message>
merge with validation set
</commit_message>
<xml_diff>
--- a/MSBDGroupProject/report.docx
+++ b/MSBDGroupProject/report.docx
@@ -1,6 +1,6 @@
 
 <file path=word/document.xml><?xml version="1.0" encoding="utf-8"?>
-<w:document xmlns:wpc="http://schemas.microsoft.com/office/word/2010/wordprocessingCanvas" xmlns:cx="http://schemas.microsoft.com/office/drawing/2014/chartex" xmlns:mc="http://schemas.openxmlformats.org/markup-compatibility/2006" xmlns:o="urn:schemas-microsoft-com:office:office" xmlns:r="http://schemas.openxmlformats.org/officeDocument/2006/relationships" xmlns:m="http://schemas.openxmlformats.org/officeDocument/2006/math" xmlns:v="urn:schemas-microsoft-com:vml" xmlns:wp14="http://schemas.microsoft.com/office/word/2010/wordprocessingDrawing" xmlns:wp="http://schemas.openxmlformats.org/drawingml/2006/wordprocessingDrawing" xmlns:w10="urn:schemas-microsoft-com:office:word" xmlns:w="http://schemas.openxmlformats.org/wordprocessingml/2006/main" xmlns:w14="http://schemas.microsoft.com/office/word/2010/wordml" xmlns:w15="http://schemas.microsoft.com/office/word/2012/wordml" xmlns:w16se="http://schemas.microsoft.com/office/word/2015/wordml/symex" xmlns:wpg="http://schemas.microsoft.com/office/word/2010/wordprocessingGroup" xmlns:wpi="http://schemas.microsoft.com/office/word/2010/wordprocessingInk" xmlns:wne="http://schemas.microsoft.com/office/word/2006/wordml" xmlns:wps="http://schemas.microsoft.com/office/word/2010/wordprocessingShape" mc:Ignorable="w14 w15 w16se wp14">
+<w:document xmlns:wpc="http://schemas.microsoft.com/office/word/2010/wordprocessingCanvas" xmlns:cx="http://schemas.microsoft.com/office/drawing/2014/chartex" xmlns:cx1="http://schemas.microsoft.com/office/drawing/2015/9/8/chartex" xmlns:cx2="http://schemas.microsoft.com/office/drawing/2015/10/21/chartex" xmlns:cx3="http://schemas.microsoft.com/office/drawing/2016/5/9/chartex" xmlns:cx4="http://schemas.microsoft.com/office/drawing/2016/5/10/chartex" xmlns:cx5="http://schemas.microsoft.com/office/drawing/2016/5/11/chartex" xmlns:cx6="http://schemas.microsoft.com/office/drawing/2016/5/12/chartex" xmlns:cx7="http://schemas.microsoft.com/office/drawing/2016/5/13/chartex" xmlns:cx8="http://schemas.microsoft.com/office/drawing/2016/5/14/chartex" xmlns:mc="http://schemas.openxmlformats.org/markup-compatibility/2006" xmlns:aink="http://schemas.microsoft.com/office/drawing/2016/ink" xmlns:am3d="http://schemas.microsoft.com/office/drawing/2017/model3d" xmlns:o="urn:schemas-microsoft-com:office:office" xmlns:r="http://schemas.openxmlformats.org/officeDocument/2006/relationships" xmlns:m="http://schemas.openxmlformats.org/officeDocument/2006/math" xmlns:v="urn:schemas-microsoft-com:vml" xmlns:wp14="http://schemas.microsoft.com/office/word/2010/wordprocessingDrawing" xmlns:wp="http://schemas.openxmlformats.org/drawingml/2006/wordprocessingDrawing" xmlns:w10="urn:schemas-microsoft-com:office:word" xmlns:w="http://schemas.openxmlformats.org/wordprocessingml/2006/main" xmlns:w14="http://schemas.microsoft.com/office/word/2010/wordml" xmlns:w15="http://schemas.microsoft.com/office/word/2012/wordml" xmlns:w16cid="http://schemas.microsoft.com/office/word/2016/wordml/cid" xmlns:w16se="http://schemas.microsoft.com/office/word/2015/wordml/symex" xmlns:wpg="http://schemas.microsoft.com/office/word/2010/wordprocessingGroup" xmlns:wpi="http://schemas.microsoft.com/office/word/2010/wordprocessingInk" xmlns:wne="http://schemas.microsoft.com/office/word/2006/wordml" xmlns:wps="http://schemas.microsoft.com/office/word/2010/wordprocessingShape" mc:Ignorable="w14 w15 w16se w16cid wp14">
   <w:body>
     <w:p>
       <w:pPr>
@@ -72,7 +72,6 @@
           <w:b/>
           <w:sz w:val="24"/>
         </w:rPr>
-        <w:lastRenderedPageBreak/>
         <w:t>ABSTRACT</w:t>
       </w:r>
     </w:p>
@@ -256,7 +255,15 @@
         <w:t xml:space="preserve"> </w:t>
       </w:r>
       <w:r>
-        <w:t>the downsampling required by CNN will lo</w:t>
+        <w:t xml:space="preserve">the </w:t>
+      </w:r>
+      <w:proofErr w:type="spellStart"/>
+      <w:r>
+        <w:t>downsampling</w:t>
+      </w:r>
+      <w:proofErr w:type="spellEnd"/>
+      <w:r>
+        <w:t xml:space="preserve"> required by CNN will lo</w:t>
       </w:r>
       <w:r>
         <w:t xml:space="preserve">se </w:t>
@@ -360,19 +367,136 @@
     </w:p>
     <w:p>
       <w:r>
-        <w:t xml:space="preserve">Before training, we preprocess the images by dividing them into smaller patches and remove patches are all dark. Then we initialize the labels of all patches as the same as the image. By applying </w:t>
+        <w:t xml:space="preserve">Before training, we preprocess the images by dividing them into smaller patches and remove patches are all dark. Then we initialize the labels of all patches as the same as the image. </w:t>
+      </w:r>
+      <w:r>
+        <w:t>We understand that for cancer x-ray, only a portion of the image contains abnormal symptom while the rest may show as usual. For those without cancer, all the patches should be label as 0. In other words, for x-ray photo that is label without cancer, it is fine for all its patch to label as 0. X = {X</w:t>
+      </w:r>
+      <w:proofErr w:type="gramStart"/>
+      <w:r>
+        <w:t>1,X</w:t>
+      </w:r>
+      <w:proofErr w:type="gramEnd"/>
+      <w:r>
+        <w:t>2,X3…X90}, all label as 0. For those with cancer, X = {X1, X</w:t>
+      </w:r>
+      <w:proofErr w:type="gramStart"/>
+      <w:r>
+        <w:t>2,X</w:t>
+      </w:r>
+      <w:proofErr w:type="gramEnd"/>
+      <w:r>
+        <w:t xml:space="preserve">3…X90}, and most likely some Xi is 1 while </w:t>
+      </w:r>
+      <w:r>
+        <w:t>most of them could still be 0. Therefore, our first step after patching the image should try to find out which Xi in cancer image that should label as 1.</w:t>
+      </w:r>
+    </w:p>
+    <w:p/>
+    <w:p>
+      <w:r>
+        <w:t xml:space="preserve">We try to use </w:t>
+      </w:r>
+      <w:proofErr w:type="spellStart"/>
+      <w:r>
+        <w:t>use</w:t>
+      </w:r>
+      <w:proofErr w:type="spellEnd"/>
+      <w:r>
+        <w:t xml:space="preserve"> </w:t>
       </w:r>
       <w:r>
         <w:t>Expectation-Maximization (EM)</w:t>
       </w:r>
       <w:r>
-        <w:t xml:space="preserve"> to the patches, only discriminative patches with high likelihood given the image distribution can be stayed as input for second-level CNN. The second-level CNN will be trained to learn the patterns of these discriminative patches.</w:t>
-      </w:r>
-    </w:p>
-    <w:p>
-      <w:r>
-        <w:lastRenderedPageBreak/>
-        <w:t>In the testing stage, an input image will be passed to the same preprocessing and the generated patches are input for level-2 CNN. After that, all patches are with predicted labels. Finally, if any patch from the same image is positive, then the image will have label 1.</w:t>
+        <w:t xml:space="preserve"> to the patches</w:t>
+      </w:r>
+      <w:r>
+        <w:t xml:space="preserve"> to identify which patch in </w:t>
+      </w:r>
+      <w:r>
+        <w:t xml:space="preserve">cancer ray should label as 1. Initially, for expectation stage, all image label </w:t>
+      </w:r>
+      <w:r>
+        <w:t>that label as</w:t>
+      </w:r>
+      <w:r>
+        <w:t xml:space="preserve"> 0 (non-cancer), all its patches </w:t>
+      </w:r>
+      <w:r>
+        <w:t xml:space="preserve">would </w:t>
+      </w:r>
+      <w:r>
+        <w:t xml:space="preserve">label as 0. All image label as 1 (cancer), all its patches would label as 1. This would feed into CNN model to train it and then use the model to evaluate the likelihood of Xi should belong to 1 or not. In maximization stage, we drop out those image with lowest likelihood </w:t>
+      </w:r>
+      <w:r>
+        <w:t>Xi is 1 while its label is 1. T</w:t>
+      </w:r>
+      <w:r>
+        <w:t>hen repeat the Expectation stage. This process will be repeated for N times (30 for our training). The result of each non cancer patch is unchanged {X</w:t>
+      </w:r>
+      <w:proofErr w:type="gramStart"/>
+      <w:r>
+        <w:t>1,X</w:t>
+      </w:r>
+      <w:proofErr w:type="gramEnd"/>
+      <w:r>
+        <w:t>2,…X90} while the result of each cancer patch would drop to {X1,X2,X3}</w:t>
+      </w:r>
+    </w:p>
+    <w:p/>
+    <w:p>
+      <w:r>
+        <w:t>Then, all this patch of image feed into another CNN model and train it for N rounds. Note that as cancer patch is far less than non-cancer patches</w:t>
+      </w:r>
+      <w:r>
+        <w:t xml:space="preserve"> after the dropping in EM stage</w:t>
+      </w:r>
+      <w:bookmarkStart w:id="0" w:name="_GoBack"/>
+      <w:bookmarkEnd w:id="0"/>
+      <w:r>
+        <w:t xml:space="preserve">, we do up-sample a little bit (3 times) to balance the data before train up the level-2 CNN. </w:t>
+      </w:r>
+    </w:p>
+    <w:p/>
+    <w:p>
+      <w:r>
+        <w:t>In the testing stage, an input image</w:t>
+      </w:r>
+      <w:r>
+        <w:t xml:space="preserve"> X</w:t>
+      </w:r>
+      <w:r>
+        <w:t xml:space="preserve"> will </w:t>
+      </w:r>
+      <w:r>
+        <w:t>use same preprocessing method</w:t>
+      </w:r>
+      <w:r>
+        <w:t xml:space="preserve"> </w:t>
+      </w:r>
+      <w:r>
+        <w:t>and divide into patch {X</w:t>
+      </w:r>
+      <w:proofErr w:type="gramStart"/>
+      <w:r>
+        <w:t>1,X</w:t>
+      </w:r>
+      <w:proofErr w:type="gramEnd"/>
+      <w:r>
+        <w:t xml:space="preserve">2,X3…X90}. All the patches are then fit into our level-2 CNN and collect the predicted label for each patch on this image. </w:t>
+      </w:r>
+      <w:r>
+        <w:t xml:space="preserve">Finally, if any patch from </w:t>
+      </w:r>
+      <w:r>
+        <w:t>this</w:t>
+      </w:r>
+      <w:r>
+        <w:t xml:space="preserve"> image is positive, then the image will have label 1.</w:t>
+      </w:r>
+      <w:r>
+        <w:t xml:space="preserve"> In other words, if none of the patch have label 0, this image will label as 0</w:t>
       </w:r>
     </w:p>
     <w:p>
@@ -477,8 +601,8 @@
         </w:rPr>
         <w:drawing>
           <wp:inline distT="0" distB="0" distL="0" distR="0">
-            <wp:extent cx="3687445" cy="2503357"/>
-            <wp:effectExtent l="0" t="0" r="8255" b="0"/>
+            <wp:extent cx="2847975" cy="1933452"/>
+            <wp:effectExtent l="0" t="0" r="0" b="0"/>
             <wp:docPr id="36" name="Picture 36"/>
             <wp:cNvGraphicFramePr>
               <a:graphicFrameLocks xmlns:a="http://schemas.openxmlformats.org/drawingml/2006/main" noChangeAspect="1"/>
@@ -505,7 +629,7 @@
                   <pic:spPr>
                     <a:xfrm>
                       <a:off x="0" y="0"/>
-                      <a:ext cx="3731896" cy="2533534"/>
+                      <a:ext cx="2900021" cy="1968785"/>
                     </a:xfrm>
                     <a:prstGeom prst="rect">
                       <a:avLst/>
@@ -523,13 +647,7 @@
         <w:jc w:val="center"/>
       </w:pPr>
       <w:r>
-        <w:t>(Fi</w:t>
-      </w:r>
-      <w:r>
-        <w:t>gure 2. Overview of the testing flow</w:t>
-      </w:r>
-      <w:r>
-        <w:t>)</w:t>
+        <w:t>(Figure 2. Overview of the testing flow)</w:t>
       </w:r>
     </w:p>
     <w:p/>
@@ -538,7 +656,6 @@
         <w:pStyle w:val="Heading2"/>
       </w:pPr>
       <w:r>
-        <w:lastRenderedPageBreak/>
         <w:t>Description of</w:t>
       </w:r>
       <w:r>
@@ -560,6 +677,190 @@
     </w:p>
     <w:p>
       <w:pPr>
+        <w:rPr>
+          <w:noProof/>
+        </w:rPr>
+      </w:pPr>
+      <w:r>
+        <w:rPr>
+          <w:noProof/>
+        </w:rPr>
+        <w:drawing>
+          <wp:inline distT="0" distB="0" distL="0" distR="0" wp14:anchorId="280A1470" wp14:editId="25BED405">
+            <wp:extent cx="620944" cy="762000"/>
+            <wp:effectExtent l="0" t="0" r="8255" b="0"/>
+            <wp:docPr id="1" name="Picture 1"/>
+            <wp:cNvGraphicFramePr>
+              <a:graphicFrameLocks xmlns:a="http://schemas.openxmlformats.org/drawingml/2006/main" noChangeAspect="1"/>
+            </wp:cNvGraphicFramePr>
+            <a:graphic xmlns:a="http://schemas.openxmlformats.org/drawingml/2006/main">
+              <a:graphicData uri="http://schemas.openxmlformats.org/drawingml/2006/picture">
+                <pic:pic xmlns:pic="http://schemas.openxmlformats.org/drawingml/2006/picture">
+                  <pic:nvPicPr>
+                    <pic:cNvPr id="0" name="Picture 1"/>
+                    <pic:cNvPicPr>
+                      <a:picLocks noChangeAspect="1" noChangeArrowheads="1"/>
+                    </pic:cNvPicPr>
+                  </pic:nvPicPr>
+                  <pic:blipFill>
+                    <a:blip r:embed="rId11" cstate="print">
+                      <a:extLst>
+                        <a:ext uri="{28A0092B-C50C-407E-A947-70E740481C1C}">
+                          <a14:useLocalDpi xmlns:a14="http://schemas.microsoft.com/office/drawing/2010/main" val="0"/>
+                        </a:ext>
+                      </a:extLst>
+                    </a:blip>
+                    <a:srcRect/>
+                    <a:stretch>
+                      <a:fillRect/>
+                    </a:stretch>
+                  </pic:blipFill>
+                  <pic:spPr bwMode="auto">
+                    <a:xfrm>
+                      <a:off x="0" y="0"/>
+                      <a:ext cx="625017" cy="766998"/>
+                    </a:xfrm>
+                    <a:prstGeom prst="rect">
+                      <a:avLst/>
+                    </a:prstGeom>
+                    <a:noFill/>
+                    <a:ln>
+                      <a:noFill/>
+                    </a:ln>
+                  </pic:spPr>
+                </pic:pic>
+              </a:graphicData>
+            </a:graphic>
+          </wp:inline>
+        </w:drawing>
+      </w:r>
+      <w:r>
+        <w:rPr>
+          <w:noProof/>
+        </w:rPr>
+        <w:t xml:space="preserve"> -&gt;</w:t>
+      </w:r>
+      <w:r>
+        <w:rPr>
+          <w:noProof/>
+        </w:rPr>
+        <w:drawing>
+          <wp:inline distT="0" distB="0" distL="0" distR="0" wp14:anchorId="3D271CB4" wp14:editId="20850287">
+            <wp:extent cx="393341" cy="781050"/>
+            <wp:effectExtent l="0" t="0" r="6985" b="0"/>
+            <wp:docPr id="4" name="Picture 4"/>
+            <wp:cNvGraphicFramePr>
+              <a:graphicFrameLocks xmlns:a="http://schemas.openxmlformats.org/drawingml/2006/main" noChangeAspect="1"/>
+            </wp:cNvGraphicFramePr>
+            <a:graphic xmlns:a="http://schemas.openxmlformats.org/drawingml/2006/main">
+              <a:graphicData uri="http://schemas.openxmlformats.org/drawingml/2006/picture">
+                <pic:pic xmlns:pic="http://schemas.openxmlformats.org/drawingml/2006/picture">
+                  <pic:nvPicPr>
+                    <pic:cNvPr id="0" name="Picture 10"/>
+                    <pic:cNvPicPr>
+                      <a:picLocks noChangeAspect="1" noChangeArrowheads="1"/>
+                    </pic:cNvPicPr>
+                  </pic:nvPicPr>
+                  <pic:blipFill>
+                    <a:blip r:embed="rId12" cstate="print">
+                      <a:extLst>
+                        <a:ext uri="{28A0092B-C50C-407E-A947-70E740481C1C}">
+                          <a14:useLocalDpi xmlns:a14="http://schemas.microsoft.com/office/drawing/2010/main" val="0"/>
+                        </a:ext>
+                      </a:extLst>
+                    </a:blip>
+                    <a:srcRect/>
+                    <a:stretch>
+                      <a:fillRect/>
+                    </a:stretch>
+                  </pic:blipFill>
+                  <pic:spPr bwMode="auto">
+                    <a:xfrm>
+                      <a:off x="0" y="0"/>
+                      <a:ext cx="404444" cy="803097"/>
+                    </a:xfrm>
+                    <a:prstGeom prst="rect">
+                      <a:avLst/>
+                    </a:prstGeom>
+                    <a:noFill/>
+                    <a:ln>
+                      <a:noFill/>
+                    </a:ln>
+                  </pic:spPr>
+                </pic:pic>
+              </a:graphicData>
+            </a:graphic>
+          </wp:inline>
+        </w:drawing>
+      </w:r>
+      <w:r>
+        <w:rPr>
+          <w:noProof/>
+        </w:rPr>
+        <w:t xml:space="preserve"> -&gt;</w:t>
+      </w:r>
+    </w:p>
+    <w:p>
+      <w:r>
+        <w:t>-&gt;</w:t>
+      </w:r>
+      <w:r>
+        <w:rPr>
+          <w:noProof/>
+        </w:rPr>
+        <w:drawing>
+          <wp:inline distT="0" distB="0" distL="0" distR="0">
+            <wp:extent cx="2257425" cy="2120611"/>
+            <wp:effectExtent l="0" t="0" r="0" b="0"/>
+            <wp:docPr id="5" name="Picture 5"/>
+            <wp:cNvGraphicFramePr>
+              <a:graphicFrameLocks xmlns:a="http://schemas.openxmlformats.org/drawingml/2006/main" noChangeAspect="1"/>
+            </wp:cNvGraphicFramePr>
+            <a:graphic xmlns:a="http://schemas.openxmlformats.org/drawingml/2006/main">
+              <a:graphicData uri="http://schemas.openxmlformats.org/drawingml/2006/picture">
+                <pic:pic xmlns:pic="http://schemas.openxmlformats.org/drawingml/2006/picture">
+                  <pic:nvPicPr>
+                    <pic:cNvPr id="0" name="Picture 12"/>
+                    <pic:cNvPicPr>
+                      <a:picLocks noChangeAspect="1" noChangeArrowheads="1"/>
+                    </pic:cNvPicPr>
+                  </pic:nvPicPr>
+                  <pic:blipFill>
+                    <a:blip r:embed="rId13" cstate="print">
+                      <a:extLst>
+                        <a:ext uri="{28A0092B-C50C-407E-A947-70E740481C1C}">
+                          <a14:useLocalDpi xmlns:a14="http://schemas.microsoft.com/office/drawing/2010/main" val="0"/>
+                        </a:ext>
+                      </a:extLst>
+                    </a:blip>
+                    <a:srcRect/>
+                    <a:stretch>
+                      <a:fillRect/>
+                    </a:stretch>
+                  </pic:blipFill>
+                  <pic:spPr bwMode="auto">
+                    <a:xfrm>
+                      <a:off x="0" y="0"/>
+                      <a:ext cx="2262434" cy="2125317"/>
+                    </a:xfrm>
+                    <a:prstGeom prst="rect">
+                      <a:avLst/>
+                    </a:prstGeom>
+                    <a:noFill/>
+                    <a:ln>
+                      <a:noFill/>
+                    </a:ln>
+                  </pic:spPr>
+                </pic:pic>
+              </a:graphicData>
+            </a:graphic>
+          </wp:inline>
+        </w:drawing>
+      </w:r>
+    </w:p>
+    <w:p/>
+    <w:p>
+      <w:pPr>
         <w:pStyle w:val="Heading3"/>
       </w:pPr>
       <w:r>
@@ -568,56 +869,52 @@
     </w:p>
     <w:p>
       <w:r>
-        <w:t>Function: imagePreprocessing</w:t>
-      </w:r>
-    </w:p>
-    <w:p>
-      <w:r>
-        <w:t>cut</w:t>
-      </w:r>
-      <w:r>
-        <w:t xml:space="preserve">Dark: </w:t>
-      </w:r>
-      <w:r>
-        <w:t xml:space="preserve">Cut </w:t>
-      </w:r>
-      <w:r>
-        <w:t>the dark border for each image</w:t>
-      </w:r>
-    </w:p>
-    <w:p>
-      <w:r>
-        <w:t>splitImage</w:t>
-      </w:r>
+        <w:t xml:space="preserve">Function: </w:t>
+      </w:r>
+      <w:proofErr w:type="spellStart"/>
+      <w:r>
+        <w:t>imagePreprocessing</w:t>
+      </w:r>
+      <w:proofErr w:type="spellEnd"/>
+    </w:p>
+    <w:p>
+      <w:proofErr w:type="spellStart"/>
+      <w:r>
+        <w:t>cutDark</w:t>
+      </w:r>
+      <w:proofErr w:type="spellEnd"/>
+      <w:r>
+        <w:t xml:space="preserve">: Cut the dark border for each </w:t>
+      </w:r>
+      <w:proofErr w:type="spellStart"/>
+      <w:r>
+        <w:t>imagesplitImage</w:t>
+      </w:r>
+      <w:proofErr w:type="spellEnd"/>
+      <w:r>
+        <w:t>: Split the image into small image with size 224 x 224</w:t>
+      </w:r>
+    </w:p>
+    <w:p>
+      <w:proofErr w:type="spellStart"/>
+      <w:r>
+        <w:t>initEMPercentage</w:t>
+      </w:r>
+      <w:proofErr w:type="spellEnd"/>
+      <w:r>
+        <w:t>: Assign initial label to patches</w:t>
+      </w:r>
+    </w:p>
+    <w:p>
+      <w:proofErr w:type="spellStart"/>
+      <w:r>
+        <w:t>suffleFile</w:t>
+      </w:r>
+      <w:proofErr w:type="spellEnd"/>
       <w:r>
         <w:t xml:space="preserve">: </w:t>
       </w:r>
       <w:r>
-        <w:t>Split the image into small image with size</w:t>
-      </w:r>
-      <w:r>
-        <w:t xml:space="preserve"> 224 x 224</w:t>
-      </w:r>
-    </w:p>
-    <w:p>
-      <w:r>
-        <w:t>initEMPercentage</w:t>
-      </w:r>
-      <w:r>
-        <w:t xml:space="preserve">: </w:t>
-      </w:r>
-      <w:r>
-        <w:t xml:space="preserve">Assign </w:t>
-      </w:r>
-      <w:r>
-        <w:t>initial label to patches</w:t>
-      </w:r>
-    </w:p>
-    <w:p>
-      <w:r>
-        <w:t xml:space="preserve">suffleFile: </w:t>
-      </w:r>
-      <w:r>
         <w:rPr>
           <w:highlight w:val="yellow"/>
         </w:rPr>
@@ -635,8 +932,13 @@
     </w:p>
     <w:p>
       <w:r>
-        <w:t>Function: EMLoop</w:t>
-      </w:r>
+        <w:t xml:space="preserve">Function: </w:t>
+      </w:r>
+      <w:proofErr w:type="spellStart"/>
+      <w:r>
+        <w:t>EMLoop</w:t>
+      </w:r>
+      <w:proofErr w:type="spellEnd"/>
       <w:r>
         <w:t xml:space="preserve">    </w:t>
       </w:r>
@@ -645,15 +947,19 @@
       <w:r>
         <w:t xml:space="preserve">E step: </w:t>
       </w:r>
+      <w:proofErr w:type="spellStart"/>
       <w:r>
         <w:t>EMTrain</w:t>
       </w:r>
+      <w:proofErr w:type="spellEnd"/>
       <w:r>
         <w:t xml:space="preserve">: train a CNN (pretrained model: </w:t>
       </w:r>
+      <w:proofErr w:type="spellStart"/>
       <w:r>
         <w:t>MobileNet</w:t>
       </w:r>
+      <w:proofErr w:type="spellEnd"/>
       <w:r>
         <w:t>) to estimate the likelihood on whether a patch is discriminative given the image as a distribution</w:t>
       </w:r>
@@ -674,39 +980,48 @@
     </w:p>
     <w:p>
       <w:r>
-        <w:t>Function: TrainModel</w:t>
-      </w:r>
-    </w:p>
-    <w:p>
-      <w:r>
-        <w:t>Train a model based on pretrained MobileNet</w:t>
+        <w:t xml:space="preserve">Function: </w:t>
+      </w:r>
+      <w:proofErr w:type="spellStart"/>
+      <w:r>
+        <w:t>TrainModel</w:t>
+      </w:r>
+      <w:proofErr w:type="spellEnd"/>
+    </w:p>
+    <w:p>
+      <w:r>
+        <w:t xml:space="preserve">Train a model based on pretrained </w:t>
+      </w:r>
+      <w:proofErr w:type="spellStart"/>
+      <w:r>
+        <w:t>MobileNet</w:t>
+      </w:r>
+      <w:proofErr w:type="spellEnd"/>
+      <w:r>
+        <w:t xml:space="preserve"> to learn patterns of the discriminative patches.</w:t>
+      </w:r>
+    </w:p>
+    <w:p/>
+    <w:p>
+      <w:pPr>
+        <w:pStyle w:val="Heading3"/>
+      </w:pPr>
+      <w:r>
+        <w:t>Prediction:</w:t>
       </w:r>
       <w:r>
         <w:t xml:space="preserve"> </w:t>
       </w:r>
-      <w:r>
-        <w:t>to learn patterns of the discriminative patches.</w:t>
-      </w:r>
-    </w:p>
-    <w:p/>
-    <w:p>
-      <w:pPr>
-        <w:pStyle w:val="Heading3"/>
-      </w:pPr>
-      <w:r>
-        <w:t>Prediction:</w:t>
-      </w:r>
-      <w:r>
-        <w:t xml:space="preserve"> </w:t>
-      </w:r>
     </w:p>
     <w:p>
       <w:r>
         <w:t xml:space="preserve">Function: </w:t>
       </w:r>
+      <w:proofErr w:type="spellStart"/>
       <w:r>
         <w:t>TestModel</w:t>
       </w:r>
+      <w:proofErr w:type="spellEnd"/>
     </w:p>
     <w:p>
       <w:r>
@@ -768,7 +1083,23 @@
           <w:highlight w:val="yellow"/>
           <w:lang w:eastAsia="zh-HK"/>
         </w:rPr>
-        <w:t>Validation accuracy, confusion matix…</w:t>
+        <w:t xml:space="preserve">Validation accuracy, confusion </w:t>
+      </w:r>
+      <w:proofErr w:type="spellStart"/>
+      <w:r>
+        <w:rPr>
+          <w:highlight w:val="yellow"/>
+          <w:lang w:eastAsia="zh-HK"/>
+        </w:rPr>
+        <w:t>matix</w:t>
+      </w:r>
+      <w:proofErr w:type="spellEnd"/>
+      <w:r>
+        <w:rPr>
+          <w:highlight w:val="yellow"/>
+          <w:lang w:eastAsia="zh-HK"/>
+        </w:rPr>
+        <w:t>…</w:t>
       </w:r>
       <w:r>
         <w:rPr>
@@ -822,8 +1153,6 @@
           <w:lang w:eastAsia="zh-TW"/>
         </w:rPr>
       </w:pPr>
-      <w:bookmarkStart w:id="0" w:name="_GoBack"/>
-      <w:bookmarkEnd w:id="0"/>
     </w:p>
     <w:p>
       <w:pPr>
@@ -842,7 +1171,31 @@
         </w:numPr>
       </w:pPr>
       <w:r>
-        <w:t>L. Hou, D. Samaras, T. M. Kurc, Y. Gao, J. E. Davis and J. H. Saltz, "Patch-Based Convolutional Neural Network for Whole Slide Tissue Image Classification," </w:t>
+        <w:t xml:space="preserve">L. </w:t>
+      </w:r>
+      <w:proofErr w:type="spellStart"/>
+      <w:r>
+        <w:t>Hou</w:t>
+      </w:r>
+      <w:proofErr w:type="spellEnd"/>
+      <w:r>
+        <w:t xml:space="preserve">, D. Samaras, T. M. </w:t>
+      </w:r>
+      <w:proofErr w:type="spellStart"/>
+      <w:r>
+        <w:t>Kurc</w:t>
+      </w:r>
+      <w:proofErr w:type="spellEnd"/>
+      <w:r>
+        <w:t xml:space="preserve">, Y. Gao, J. E. Davis and J. H. </w:t>
+      </w:r>
+      <w:proofErr w:type="spellStart"/>
+      <w:r>
+        <w:t>Saltz</w:t>
+      </w:r>
+      <w:proofErr w:type="spellEnd"/>
+      <w:r>
+        <w:t>, "Patch-Based Convolutional Neural Network for Whole Slide Tissue Image Classification," </w:t>
       </w:r>
       <w:r>
         <w:rPr>
@@ -875,10 +1228,7 @@
         <w:t>Recognition</w:t>
       </w:r>
       <w:r>
-        <w:t>(CVPR)</w:t>
-      </w:r>
-      <w:r>
-        <w:t>,</w:t>
+        <w:t>(CVPR),</w:t>
       </w:r>
       <w:r>
         <w:t xml:space="preserve"> Las Vegas, NV, 2016, pp.</w:t>
@@ -890,15 +1240,9 @@
         <w:t xml:space="preserve"> doi:</w:t>
       </w:r>
       <w:r>
-        <w:t>10.1109/CVPR.2016.266</w:t>
-      </w:r>
-      <w:r>
-        <w:t xml:space="preserve"> </w:t>
-      </w:r>
-      <w:r>
-        <w:t>URL: </w:t>
-      </w:r>
-      <w:hyperlink r:id="rId11" w:history="1">
+        <w:t>10.1109/CVPR.2016.266 URL: </w:t>
+      </w:r>
+      <w:hyperlink r:id="rId14" w:history="1">
         <w:r>
           <w:t>http://ieeexplore.ieee.org/stamp/stamp.jsp?tp=&amp;arnumber=7780635&amp;isnumber=7780329</w:t>
         </w:r>
@@ -915,7 +1259,7 @@
 </file>
 
 <file path=word/endnotes.xml><?xml version="1.0" encoding="utf-8"?>
-<w:endnotes xmlns:wpc="http://schemas.microsoft.com/office/word/2010/wordprocessingCanvas" xmlns:cx="http://schemas.microsoft.com/office/drawing/2014/chartex" xmlns:mc="http://schemas.openxmlformats.org/markup-compatibility/2006" xmlns:o="urn:schemas-microsoft-com:office:office" xmlns:r="http://schemas.openxmlformats.org/officeDocument/2006/relationships" xmlns:m="http://schemas.openxmlformats.org/officeDocument/2006/math" xmlns:v="urn:schemas-microsoft-com:vml" xmlns:wp14="http://schemas.microsoft.com/office/word/2010/wordprocessingDrawing" xmlns:wp="http://schemas.openxmlformats.org/drawingml/2006/wordprocessingDrawing" xmlns:w10="urn:schemas-microsoft-com:office:word" xmlns:w="http://schemas.openxmlformats.org/wordprocessingml/2006/main" xmlns:w14="http://schemas.microsoft.com/office/word/2010/wordml" xmlns:w15="http://schemas.microsoft.com/office/word/2012/wordml" xmlns:w16se="http://schemas.microsoft.com/office/word/2015/wordml/symex" xmlns:wpg="http://schemas.microsoft.com/office/word/2010/wordprocessingGroup" xmlns:wpi="http://schemas.microsoft.com/office/word/2010/wordprocessingInk" xmlns:wne="http://schemas.microsoft.com/office/word/2006/wordml" xmlns:wps="http://schemas.microsoft.com/office/word/2010/wordprocessingShape" mc:Ignorable="w14 w15 w16se wp14">
+<w:endnotes xmlns:wpc="http://schemas.microsoft.com/office/word/2010/wordprocessingCanvas" xmlns:cx="http://schemas.microsoft.com/office/drawing/2014/chartex" xmlns:cx1="http://schemas.microsoft.com/office/drawing/2015/9/8/chartex" xmlns:cx2="http://schemas.microsoft.com/office/drawing/2015/10/21/chartex" xmlns:cx3="http://schemas.microsoft.com/office/drawing/2016/5/9/chartex" xmlns:cx4="http://schemas.microsoft.com/office/drawing/2016/5/10/chartex" xmlns:cx5="http://schemas.microsoft.com/office/drawing/2016/5/11/chartex" xmlns:cx6="http://schemas.microsoft.com/office/drawing/2016/5/12/chartex" xmlns:cx7="http://schemas.microsoft.com/office/drawing/2016/5/13/chartex" xmlns:cx8="http://schemas.microsoft.com/office/drawing/2016/5/14/chartex" xmlns:mc="http://schemas.openxmlformats.org/markup-compatibility/2006" xmlns:aink="http://schemas.microsoft.com/office/drawing/2016/ink" xmlns:am3d="http://schemas.microsoft.com/office/drawing/2017/model3d" xmlns:o="urn:schemas-microsoft-com:office:office" xmlns:r="http://schemas.openxmlformats.org/officeDocument/2006/relationships" xmlns:m="http://schemas.openxmlformats.org/officeDocument/2006/math" xmlns:v="urn:schemas-microsoft-com:vml" xmlns:wp14="http://schemas.microsoft.com/office/word/2010/wordprocessingDrawing" xmlns:wp="http://schemas.openxmlformats.org/drawingml/2006/wordprocessingDrawing" xmlns:w10="urn:schemas-microsoft-com:office:word" xmlns:w="http://schemas.openxmlformats.org/wordprocessingml/2006/main" xmlns:w14="http://schemas.microsoft.com/office/word/2010/wordml" xmlns:w15="http://schemas.microsoft.com/office/word/2012/wordml" xmlns:w16cid="http://schemas.microsoft.com/office/word/2016/wordml/cid" xmlns:w16se="http://schemas.microsoft.com/office/word/2015/wordml/symex" xmlns:wpg="http://schemas.microsoft.com/office/word/2010/wordprocessingGroup" xmlns:wpi="http://schemas.microsoft.com/office/word/2010/wordprocessingInk" xmlns:wne="http://schemas.microsoft.com/office/word/2006/wordml" xmlns:wps="http://schemas.microsoft.com/office/word/2010/wordprocessingShape" mc:Ignorable="w14 w15 w16se w16cid wp14">
   <w:endnote w:type="separator" w:id="-1">
     <w:p>
       <w:pPr>
@@ -940,7 +1284,7 @@
 </file>
 
 <file path=word/footer1.xml><?xml version="1.0" encoding="utf-8"?>
-<w:ftr xmlns:wpc="http://schemas.microsoft.com/office/word/2010/wordprocessingCanvas" xmlns:cx="http://schemas.microsoft.com/office/drawing/2014/chartex" xmlns:mc="http://schemas.openxmlformats.org/markup-compatibility/2006" xmlns:o="urn:schemas-microsoft-com:office:office" xmlns:r="http://schemas.openxmlformats.org/officeDocument/2006/relationships" xmlns:m="http://schemas.openxmlformats.org/officeDocument/2006/math" xmlns:v="urn:schemas-microsoft-com:vml" xmlns:wp14="http://schemas.microsoft.com/office/word/2010/wordprocessingDrawing" xmlns:wp="http://schemas.openxmlformats.org/drawingml/2006/wordprocessingDrawing" xmlns:w10="urn:schemas-microsoft-com:office:word" xmlns:w="http://schemas.openxmlformats.org/wordprocessingml/2006/main" xmlns:w14="http://schemas.microsoft.com/office/word/2010/wordml" xmlns:w15="http://schemas.microsoft.com/office/word/2012/wordml" xmlns:w16se="http://schemas.microsoft.com/office/word/2015/wordml/symex" xmlns:wpg="http://schemas.microsoft.com/office/word/2010/wordprocessingGroup" xmlns:wpi="http://schemas.microsoft.com/office/word/2010/wordprocessingInk" xmlns:wne="http://schemas.microsoft.com/office/word/2006/wordml" xmlns:wps="http://schemas.microsoft.com/office/word/2010/wordprocessingShape" mc:Ignorable="w14 w15 w16se wp14">
+<w:ftr xmlns:wpc="http://schemas.microsoft.com/office/word/2010/wordprocessingCanvas" xmlns:cx="http://schemas.microsoft.com/office/drawing/2014/chartex" xmlns:cx1="http://schemas.microsoft.com/office/drawing/2015/9/8/chartex" xmlns:cx2="http://schemas.microsoft.com/office/drawing/2015/10/21/chartex" xmlns:cx3="http://schemas.microsoft.com/office/drawing/2016/5/9/chartex" xmlns:cx4="http://schemas.microsoft.com/office/drawing/2016/5/10/chartex" xmlns:cx5="http://schemas.microsoft.com/office/drawing/2016/5/11/chartex" xmlns:cx6="http://schemas.microsoft.com/office/drawing/2016/5/12/chartex" xmlns:cx7="http://schemas.microsoft.com/office/drawing/2016/5/13/chartex" xmlns:cx8="http://schemas.microsoft.com/office/drawing/2016/5/14/chartex" xmlns:mc="http://schemas.openxmlformats.org/markup-compatibility/2006" xmlns:aink="http://schemas.microsoft.com/office/drawing/2016/ink" xmlns:am3d="http://schemas.microsoft.com/office/drawing/2017/model3d" xmlns:o="urn:schemas-microsoft-com:office:office" xmlns:r="http://schemas.openxmlformats.org/officeDocument/2006/relationships" xmlns:m="http://schemas.openxmlformats.org/officeDocument/2006/math" xmlns:v="urn:schemas-microsoft-com:vml" xmlns:wp14="http://schemas.microsoft.com/office/word/2010/wordprocessingDrawing" xmlns:wp="http://schemas.openxmlformats.org/drawingml/2006/wordprocessingDrawing" xmlns:w10="urn:schemas-microsoft-com:office:word" xmlns:w="http://schemas.openxmlformats.org/wordprocessingml/2006/main" xmlns:w14="http://schemas.microsoft.com/office/word/2010/wordml" xmlns:w15="http://schemas.microsoft.com/office/word/2012/wordml" xmlns:w16cid="http://schemas.microsoft.com/office/word/2016/wordml/cid" xmlns:w16se="http://schemas.microsoft.com/office/word/2015/wordml/symex" xmlns:wpg="http://schemas.microsoft.com/office/word/2010/wordprocessingGroup" xmlns:wpi="http://schemas.microsoft.com/office/word/2010/wordprocessingInk" xmlns:wne="http://schemas.microsoft.com/office/word/2006/wordml" xmlns:wps="http://schemas.microsoft.com/office/word/2010/wordprocessingShape" mc:Ignorable="w14 w15 w16se w16cid wp14">
   <w:p>
     <w:pPr>
       <w:pStyle w:val="Footer"/>
@@ -954,7 +1298,7 @@
 </file>
 
 <file path=word/footnotes.xml><?xml version="1.0" encoding="utf-8"?>
-<w:footnotes xmlns:wpc="http://schemas.microsoft.com/office/word/2010/wordprocessingCanvas" xmlns:cx="http://schemas.microsoft.com/office/drawing/2014/chartex" xmlns:mc="http://schemas.openxmlformats.org/markup-compatibility/2006" xmlns:o="urn:schemas-microsoft-com:office:office" xmlns:r="http://schemas.openxmlformats.org/officeDocument/2006/relationships" xmlns:m="http://schemas.openxmlformats.org/officeDocument/2006/math" xmlns:v="urn:schemas-microsoft-com:vml" xmlns:wp14="http://schemas.microsoft.com/office/word/2010/wordprocessingDrawing" xmlns:wp="http://schemas.openxmlformats.org/drawingml/2006/wordprocessingDrawing" xmlns:w10="urn:schemas-microsoft-com:office:word" xmlns:w="http://schemas.openxmlformats.org/wordprocessingml/2006/main" xmlns:w14="http://schemas.microsoft.com/office/word/2010/wordml" xmlns:w15="http://schemas.microsoft.com/office/word/2012/wordml" xmlns:w16se="http://schemas.microsoft.com/office/word/2015/wordml/symex" xmlns:wpg="http://schemas.microsoft.com/office/word/2010/wordprocessingGroup" xmlns:wpi="http://schemas.microsoft.com/office/word/2010/wordprocessingInk" xmlns:wne="http://schemas.microsoft.com/office/word/2006/wordml" xmlns:wps="http://schemas.microsoft.com/office/word/2010/wordprocessingShape" mc:Ignorable="w14 w15 w16se wp14">
+<w:footnotes xmlns:wpc="http://schemas.microsoft.com/office/word/2010/wordprocessingCanvas" xmlns:cx="http://schemas.microsoft.com/office/drawing/2014/chartex" xmlns:cx1="http://schemas.microsoft.com/office/drawing/2015/9/8/chartex" xmlns:cx2="http://schemas.microsoft.com/office/drawing/2015/10/21/chartex" xmlns:cx3="http://schemas.microsoft.com/office/drawing/2016/5/9/chartex" xmlns:cx4="http://schemas.microsoft.com/office/drawing/2016/5/10/chartex" xmlns:cx5="http://schemas.microsoft.com/office/drawing/2016/5/11/chartex" xmlns:cx6="http://schemas.microsoft.com/office/drawing/2016/5/12/chartex" xmlns:cx7="http://schemas.microsoft.com/office/drawing/2016/5/13/chartex" xmlns:cx8="http://schemas.microsoft.com/office/drawing/2016/5/14/chartex" xmlns:mc="http://schemas.openxmlformats.org/markup-compatibility/2006" xmlns:aink="http://schemas.microsoft.com/office/drawing/2016/ink" xmlns:am3d="http://schemas.microsoft.com/office/drawing/2017/model3d" xmlns:o="urn:schemas-microsoft-com:office:office" xmlns:r="http://schemas.openxmlformats.org/officeDocument/2006/relationships" xmlns:m="http://schemas.openxmlformats.org/officeDocument/2006/math" xmlns:v="urn:schemas-microsoft-com:vml" xmlns:wp14="http://schemas.microsoft.com/office/word/2010/wordprocessingDrawing" xmlns:wp="http://schemas.openxmlformats.org/drawingml/2006/wordprocessingDrawing" xmlns:w10="urn:schemas-microsoft-com:office:word" xmlns:w="http://schemas.openxmlformats.org/wordprocessingml/2006/main" xmlns:w14="http://schemas.microsoft.com/office/word/2010/wordml" xmlns:w15="http://schemas.microsoft.com/office/word/2012/wordml" xmlns:w16cid="http://schemas.microsoft.com/office/word/2016/wordml/cid" xmlns:w16se="http://schemas.microsoft.com/office/word/2015/wordml/symex" xmlns:wpg="http://schemas.microsoft.com/office/word/2010/wordprocessingGroup" xmlns:wpi="http://schemas.microsoft.com/office/word/2010/wordprocessingInk" xmlns:wne="http://schemas.microsoft.com/office/word/2006/wordml" xmlns:wps="http://schemas.microsoft.com/office/word/2010/wordprocessingShape" mc:Ignorable="w14 w15 w16se w16cid wp14">
   <w:footnote w:type="separator" w:id="-1">
     <w:p>
       <w:pPr>
@@ -979,7 +1323,7 @@
 </file>
 
 <file path=word/numbering.xml><?xml version="1.0" encoding="utf-8"?>
-<w:numbering xmlns:wpc="http://schemas.microsoft.com/office/word/2010/wordprocessingCanvas" xmlns:cx="http://schemas.microsoft.com/office/drawing/2014/chartex" xmlns:mc="http://schemas.openxmlformats.org/markup-compatibility/2006" xmlns:o="urn:schemas-microsoft-com:office:office" xmlns:r="http://schemas.openxmlformats.org/officeDocument/2006/relationships" xmlns:m="http://schemas.openxmlformats.org/officeDocument/2006/math" xmlns:v="urn:schemas-microsoft-com:vml" xmlns:wp14="http://schemas.microsoft.com/office/word/2010/wordprocessingDrawing" xmlns:wp="http://schemas.openxmlformats.org/drawingml/2006/wordprocessingDrawing" xmlns:w10="urn:schemas-microsoft-com:office:word" xmlns:w="http://schemas.openxmlformats.org/wordprocessingml/2006/main" xmlns:w14="http://schemas.microsoft.com/office/word/2010/wordml" xmlns:w15="http://schemas.microsoft.com/office/word/2012/wordml" xmlns:w16se="http://schemas.microsoft.com/office/word/2015/wordml/symex" xmlns:wpg="http://schemas.microsoft.com/office/word/2010/wordprocessingGroup" xmlns:wpi="http://schemas.microsoft.com/office/word/2010/wordprocessingInk" xmlns:wne="http://schemas.microsoft.com/office/word/2006/wordml" xmlns:wps="http://schemas.microsoft.com/office/word/2010/wordprocessingShape" mc:Ignorable="w14 w15 w16se wp14">
+<w:numbering xmlns:wpc="http://schemas.microsoft.com/office/word/2010/wordprocessingCanvas" xmlns:cx="http://schemas.microsoft.com/office/drawing/2014/chartex" xmlns:cx1="http://schemas.microsoft.com/office/drawing/2015/9/8/chartex" xmlns:cx2="http://schemas.microsoft.com/office/drawing/2015/10/21/chartex" xmlns:cx3="http://schemas.microsoft.com/office/drawing/2016/5/9/chartex" xmlns:cx4="http://schemas.microsoft.com/office/drawing/2016/5/10/chartex" xmlns:cx5="http://schemas.microsoft.com/office/drawing/2016/5/11/chartex" xmlns:cx6="http://schemas.microsoft.com/office/drawing/2016/5/12/chartex" xmlns:cx7="http://schemas.microsoft.com/office/drawing/2016/5/13/chartex" xmlns:cx8="http://schemas.microsoft.com/office/drawing/2016/5/14/chartex" xmlns:mc="http://schemas.openxmlformats.org/markup-compatibility/2006" xmlns:aink="http://schemas.microsoft.com/office/drawing/2016/ink" xmlns:am3d="http://schemas.microsoft.com/office/drawing/2017/model3d" xmlns:o="urn:schemas-microsoft-com:office:office" xmlns:r="http://schemas.openxmlformats.org/officeDocument/2006/relationships" xmlns:m="http://schemas.openxmlformats.org/officeDocument/2006/math" xmlns:v="urn:schemas-microsoft-com:vml" xmlns:wp14="http://schemas.microsoft.com/office/word/2010/wordprocessingDrawing" xmlns:wp="http://schemas.openxmlformats.org/drawingml/2006/wordprocessingDrawing" xmlns:w10="urn:schemas-microsoft-com:office:word" xmlns:w="http://schemas.openxmlformats.org/wordprocessingml/2006/main" xmlns:w14="http://schemas.microsoft.com/office/word/2010/wordml" xmlns:w15="http://schemas.microsoft.com/office/word/2012/wordml" xmlns:w16cid="http://schemas.microsoft.com/office/word/2016/wordml/cid" xmlns:w16se="http://schemas.microsoft.com/office/word/2015/wordml/symex" xmlns:wpg="http://schemas.microsoft.com/office/word/2010/wordprocessingGroup" xmlns:wpi="http://schemas.microsoft.com/office/word/2010/wordprocessingInk" xmlns:wne="http://schemas.microsoft.com/office/word/2006/wordml" xmlns:wps="http://schemas.microsoft.com/office/word/2010/wordprocessingShape" mc:Ignorable="w14 w15 w16se w16cid wp14">
   <w:abstractNum w:abstractNumId="0" w15:restartNumberingAfterBreak="0">
     <w:nsid w:val="FFFFFFFB"/>
     <w:multiLevelType w:val="multilevel"/>
@@ -2524,7 +2868,7 @@
 </file>
 
 <file path=word/styles.xml><?xml version="1.0" encoding="utf-8"?>
-<w:styles xmlns:mc="http://schemas.openxmlformats.org/markup-compatibility/2006" xmlns:r="http://schemas.openxmlformats.org/officeDocument/2006/relationships" xmlns:w="http://schemas.openxmlformats.org/wordprocessingml/2006/main" xmlns:w14="http://schemas.microsoft.com/office/word/2010/wordml" xmlns:w15="http://schemas.microsoft.com/office/word/2012/wordml" xmlns:w16se="http://schemas.microsoft.com/office/word/2015/wordml/symex" mc:Ignorable="w14 w15 w16se">
+<w:styles xmlns:mc="http://schemas.openxmlformats.org/markup-compatibility/2006" xmlns:r="http://schemas.openxmlformats.org/officeDocument/2006/relationships" xmlns:w="http://schemas.openxmlformats.org/wordprocessingml/2006/main" xmlns:w14="http://schemas.microsoft.com/office/word/2010/wordml" xmlns:w15="http://schemas.microsoft.com/office/word/2012/wordml" xmlns:w16cid="http://schemas.microsoft.com/office/word/2016/wordml/cid" xmlns:w16se="http://schemas.microsoft.com/office/word/2015/wordml/symex" mc:Ignorable="w14 w15 w16se w16cid">
   <w:docDefaults>
     <w:rPrDefault>
       <w:rPr>
@@ -2534,7 +2878,7 @@
     </w:rPrDefault>
     <w:pPrDefault/>
   </w:docDefaults>
-  <w:latentStyles w:defLockedState="0" w:defUIPriority="99" w:defSemiHidden="0" w:defUnhideWhenUsed="0" w:defQFormat="0" w:count="371">
+  <w:latentStyles w:defLockedState="0" w:defUIPriority="99" w:defSemiHidden="0" w:defUnhideWhenUsed="0" w:defQFormat="0" w:count="375">
     <w:lsdException w:name="Normal" w:uiPriority="0" w:qFormat="1"/>
     <w:lsdException w:name="heading 1" w:uiPriority="0" w:qFormat="1"/>
     <w:lsdException w:name="heading 2" w:uiPriority="0" w:qFormat="1"/>
@@ -2640,7 +2984,6 @@
     <w:lsdException w:name="HTML Sample" w:semiHidden="1" w:unhideWhenUsed="1"/>
     <w:lsdException w:name="HTML Typewriter" w:semiHidden="1" w:unhideWhenUsed="1"/>
     <w:lsdException w:name="HTML Variable" w:semiHidden="1" w:unhideWhenUsed="1"/>
-    <w:lsdException w:name="Normal Table" w:semiHidden="1" w:unhideWhenUsed="1"/>
     <w:lsdException w:name="annotation subject" w:semiHidden="1" w:unhideWhenUsed="1"/>
     <w:lsdException w:name="No List" w:semiHidden="1" w:unhideWhenUsed="1"/>
     <w:lsdException w:name="Outline List 1" w:semiHidden="1" w:unhideWhenUsed="1"/>
@@ -2684,10 +3027,8 @@
     <w:lsdException w:name="Table Elegant" w:semiHidden="1" w:unhideWhenUsed="1"/>
     <w:lsdException w:name="Table Professional" w:semiHidden="1" w:unhideWhenUsed="1"/>
     <w:lsdException w:name="Table Subtle 1" w:semiHidden="1" w:unhideWhenUsed="1"/>
-    <w:lsdException w:name="Table Subtle 2" w:semiHidden="1" w:unhideWhenUsed="1"/>
     <w:lsdException w:name="Table Web 1" w:semiHidden="1" w:unhideWhenUsed="1"/>
     <w:lsdException w:name="Table Web 2" w:semiHidden="1" w:unhideWhenUsed="1"/>
-    <w:lsdException w:name="Table Web 3" w:semiHidden="1" w:unhideWhenUsed="1"/>
     <w:lsdException w:name="Balloon Text" w:semiHidden="1" w:unhideWhenUsed="1"/>
     <w:lsdException w:name="Table Grid" w:uiPriority="59"/>
     <w:lsdException w:name="Table Theme" w:semiHidden="1" w:unhideWhenUsed="1"/>
@@ -2713,7 +3054,7 @@
     <w:lsdException w:name="Medium Shading 1 Accent 1" w:uiPriority="68"/>
     <w:lsdException w:name="Medium Shading 2 Accent 1" w:uiPriority="69"/>
     <w:lsdException w:name="Medium List 1 Accent 1" w:uiPriority="70"/>
-    <w:lsdException w:name="Revision" w:uiPriority="71"/>
+    <w:lsdException w:name="Revision" w:semiHidden="1" w:uiPriority="71"/>
     <w:lsdException w:name="List Paragraph" w:uiPriority="72" w:qFormat="1"/>
     <w:lsdException w:name="Quote" w:uiPriority="73" w:qFormat="1"/>
     <w:lsdException w:name="Intense Quote" w:uiPriority="60" w:qFormat="1"/>
@@ -2800,7 +3141,7 @@
     <w:lsdException w:name="Subtle Reference" w:uiPriority="67" w:qFormat="1"/>
     <w:lsdException w:name="Intense Reference" w:uiPriority="68" w:qFormat="1"/>
     <w:lsdException w:name="Book Title" w:uiPriority="69" w:qFormat="1"/>
-    <w:lsdException w:name="Bibliography" w:uiPriority="70"/>
+    <w:lsdException w:name="Bibliography" w:semiHidden="1" w:uiPriority="70" w:unhideWhenUsed="1"/>
     <w:lsdException w:name="TOC Heading" w:semiHidden="1" w:uiPriority="71" w:unhideWhenUsed="1" w:qFormat="1"/>
     <w:lsdException w:name="Plain Table 1" w:uiPriority="41"/>
     <w:lsdException w:name="Plain Table 2" w:uiPriority="42"/>
@@ -2906,6 +3247,10 @@
     <w:lsdException w:name="List Table 5 Dark Accent 6" w:uiPriority="50"/>
     <w:lsdException w:name="List Table 6 Colorful Accent 6" w:uiPriority="51"/>
     <w:lsdException w:name="List Table 7 Colorful Accent 6" w:uiPriority="52"/>
+    <w:lsdException w:name="Mention" w:semiHidden="1" w:unhideWhenUsed="1"/>
+    <w:lsdException w:name="Smart Hyperlink" w:semiHidden="1" w:unhideWhenUsed="1"/>
+    <w:lsdException w:name="Hashtag" w:semiHidden="1" w:unhideWhenUsed="1"/>
+    <w:lsdException w:name="Unresolved Mention" w:semiHidden="1" w:unhideWhenUsed="1"/>
   </w:latentStyles>
   <w:style w:type="paragraph" w:default="1" w:styleId="Normal">
     <w:name w:val="Normal"/>
@@ -4174,7 +4519,7 @@
 </file>
 
 <file path=customXml/itemProps1.xml><?xml version="1.0" encoding="utf-8"?>
-<ds:datastoreItem xmlns:ds="http://schemas.openxmlformats.org/officeDocument/2006/customXml" ds:itemID="{000C1733-61D2-4966-84D6-3DF9514CAAF8}">
+<ds:datastoreItem xmlns:ds="http://schemas.openxmlformats.org/officeDocument/2006/customXml" ds:itemID="{595FBD15-1787-4A7A-A1C3-F759A535FE57}">
   <ds:schemaRefs>
     <ds:schemaRef ds:uri="http://schemas.openxmlformats.org/officeDocument/2006/bibliography"/>
   </ds:schemaRefs>

</xml_diff>